<commit_message>
Documentacion con enlace a la BD y margenes listos hasta 13.5
</commit_message>
<xml_diff>
--- a/Concurso por invitación Servicios/1. exsitencia de servicios similares.docx
+++ b/Concurso por invitación Servicios/1. exsitencia de servicios similares.docx
@@ -865,24 +865,68 @@
           <w:between w:val="nil"/>
         </w:pBdr>
         <w:rPr>
+          <w:rFonts w:ascii="Calibri" w:eastAsia="Source Sans Pro" w:hAnsi="Calibri" w:cs="Calibri"/>
+          <w:sz w:val="22"/>
+          <w:szCs w:val="22"/>
+        </w:rPr>
+      </w:pPr>
+      <w:r>
+        <w:rPr>
           <w:rFonts w:ascii="Source Sans Pro" w:eastAsia="Source Sans Pro" w:hAnsi="Source Sans Pro" w:cs="Source Sans Pro"/>
           <w:color w:val="4F81BD" w:themeColor="accent1"/>
         </w:rPr>
-      </w:pPr>
-      <w:r>
-        <w:rPr>
-          <w:rFonts w:ascii="Source Sans Pro" w:eastAsia="Source Sans Pro" w:hAnsi="Source Sans Pro" w:cs="Source Sans Pro"/>
+        <w:t xml:space="preserve">H. Puebla de Z., </w:t>
+      </w:r>
+      <w:r>
+        <w:rPr>
+          <w:rFonts w:ascii="Calibri" w:eastAsia="Source Sans Pro" w:hAnsi="Calibri" w:cs="Calibri"/>
           <w:color w:val="4F81BD" w:themeColor="accent1"/>
-        </w:rPr>
-        <w:t xml:space="preserve">H. Puebla de Z., </w:t>
-      </w:r>
-      <w:r>
-        <w:rPr>
-          <w:rFonts w:ascii="Source Sans Pro" w:eastAsia="Source Sans Pro" w:hAnsi="Source Sans Pro" w:cs="Source Sans Pro"/>
+          <w:sz w:val="22"/>
+          <w:szCs w:val="22"/>
+          <w:highlight w:val="yellow"/>
+        </w:rPr>
+        <w:fldChar w:fldCharType="begin"/>
+      </w:r>
+      <w:r>
+        <w:rPr>
+          <w:rFonts w:ascii="Calibri" w:eastAsia="Source Sans Pro" w:hAnsi="Calibri" w:cs="Calibri"/>
           <w:color w:val="4F81BD" w:themeColor="accent1"/>
+          <w:sz w:val="22"/>
+          <w:szCs w:val="22"/>
           <w:highlight w:val="yellow"/>
         </w:rPr>
-        <w:t>8 de febrero de 2019</w:t>
+        <w:instrText xml:space="preserve"> MERGEFIELD FECHA_DE_SOL___DE_AUTORIZACIÓN_DE_REQUIS \@"DD 'de' MMMM 'de' YYYY"</w:instrText>
+      </w:r>
+      <w:r>
+        <w:rPr>
+          <w:rFonts w:ascii="Calibri" w:eastAsia="Source Sans Pro" w:hAnsi="Calibri" w:cs="Calibri"/>
+          <w:color w:val="4F81BD" w:themeColor="accent1"/>
+          <w:sz w:val="22"/>
+          <w:szCs w:val="22"/>
+          <w:highlight w:val="yellow"/>
+        </w:rPr>
+        <w:fldChar w:fldCharType="separate"/>
+      </w:r>
+      <w:r>
+        <w:rPr>
+          <w:rFonts w:ascii="Calibri" w:eastAsia="Source Sans Pro" w:hAnsi="Calibri" w:cs="Calibri"/>
+          <w:noProof/>
+          <w:color w:val="4F81BD" w:themeColor="accent1"/>
+          <w:sz w:val="22"/>
+          <w:szCs w:val="22"/>
+          <w:highlight w:val="yellow"/>
+        </w:rPr>
+        <w:t>«FECHA_DE_SOL___DE_AUTORIZACIÓN_DE_REQUIS»</w:t>
+      </w:r>
+      <w:r>
+        <w:rPr>
+          <w:rFonts w:ascii="Calibri" w:eastAsia="Source Sans Pro" w:hAnsi="Calibri" w:cs="Calibri"/>
+          <w:color w:val="4F81BD" w:themeColor="accent1"/>
+          <w:sz w:val="22"/>
+          <w:szCs w:val="22"/>
+          <w:highlight w:val="yellow"/>
+        </w:rPr>
+        <w:fldChar w:fldCharType="end"/>
       </w:r>
     </w:p>
     <w:p>
@@ -944,18 +988,62 @@
           <w:between w:val="nil"/>
         </w:pBdr>
         <w:rPr>
-          <w:rFonts w:ascii="Source Sans Pro" w:eastAsia="Source Sans Pro" w:hAnsi="Source Sans Pro" w:cs="Source Sans Pro"/>
+          <w:rFonts w:ascii="Calibri" w:eastAsia="Source Sans Pro" w:hAnsi="Calibri" w:cs="Calibri"/>
           <w:color w:val="4F81BD" w:themeColor="accent1"/>
+          <w:sz w:val="22"/>
+          <w:szCs w:val="22"/>
+        </w:rPr>
+      </w:pPr>
+      <w:r>
+        <w:rPr>
+          <w:rFonts w:ascii="Calibri" w:eastAsia="Source Sans Pro" w:hAnsi="Calibri" w:cs="Calibri"/>
+          <w:color w:val="4F81BD" w:themeColor="accent1"/>
+          <w:sz w:val="22"/>
+          <w:szCs w:val="22"/>
           <w:highlight w:val="yellow"/>
         </w:rPr>
-      </w:pPr>
-      <w:r>
-        <w:rPr>
-          <w:rFonts w:ascii="Source Sans Pro" w:eastAsia="Source Sans Pro" w:hAnsi="Source Sans Pro" w:cs="Source Sans Pro"/>
+        <w:fldChar w:fldCharType="begin"/>
+      </w:r>
+      <w:r>
+        <w:rPr>
+          <w:rFonts w:ascii="Calibri" w:eastAsia="Source Sans Pro" w:hAnsi="Calibri" w:cs="Calibri"/>
           <w:color w:val="4F81BD" w:themeColor="accent1"/>
+          <w:sz w:val="22"/>
+          <w:szCs w:val="22"/>
           <w:highlight w:val="yellow"/>
         </w:rPr>
-        <w:t>Maestro Jaime Meneses Guerra</w:t>
+        <w:instrText xml:space="preserve"> MERGEFIELD "NOMBRE_DE_RESPONSABLE_VO_BO" </w:instrText>
+      </w:r>
+      <w:r>
+        <w:rPr>
+          <w:rFonts w:ascii="Calibri" w:eastAsia="Source Sans Pro" w:hAnsi="Calibri" w:cs="Calibri"/>
+          <w:color w:val="4F81BD" w:themeColor="accent1"/>
+          <w:sz w:val="22"/>
+          <w:szCs w:val="22"/>
+          <w:highlight w:val="yellow"/>
+        </w:rPr>
+        <w:fldChar w:fldCharType="separate"/>
+      </w:r>
+      <w:r>
+        <w:rPr>
+          <w:rFonts w:ascii="Calibri" w:eastAsia="Source Sans Pro" w:hAnsi="Calibri" w:cs="Calibri"/>
+          <w:noProof/>
+          <w:color w:val="4F81BD" w:themeColor="accent1"/>
+          <w:sz w:val="22"/>
+          <w:szCs w:val="22"/>
+          <w:highlight w:val="yellow"/>
+        </w:rPr>
+        <w:t>«NOMBRE_DE_RESPONSABLE_VO_BO»</w:t>
+      </w:r>
+      <w:r>
+        <w:rPr>
+          <w:rFonts w:ascii="Calibri" w:eastAsia="Source Sans Pro" w:hAnsi="Calibri" w:cs="Calibri"/>
+          <w:color w:val="4F81BD" w:themeColor="accent1"/>
+          <w:sz w:val="22"/>
+          <w:szCs w:val="22"/>
+          <w:highlight w:val="yellow"/>
+        </w:rPr>
+        <w:fldChar w:fldCharType="end"/>
       </w:r>
     </w:p>
     <w:p>
@@ -968,17 +1056,62 @@
           <w:between w:val="nil"/>
         </w:pBdr>
         <w:rPr>
-          <w:rFonts w:ascii="Source Sans Pro" w:eastAsia="Source Sans Pro" w:hAnsi="Source Sans Pro" w:cs="Source Sans Pro"/>
+          <w:rFonts w:ascii="Calibri" w:eastAsia="Source Sans Pro" w:hAnsi="Calibri" w:cs="Calibri"/>
           <w:color w:val="4F81BD" w:themeColor="accent1"/>
-        </w:rPr>
-      </w:pPr>
-      <w:r>
-        <w:rPr>
-          <w:rFonts w:ascii="Source Sans Pro" w:eastAsia="Source Sans Pro" w:hAnsi="Source Sans Pro" w:cs="Source Sans Pro"/>
+          <w:sz w:val="22"/>
+          <w:szCs w:val="22"/>
+        </w:rPr>
+      </w:pPr>
+      <w:r>
+        <w:rPr>
+          <w:rFonts w:ascii="Calibri" w:eastAsia="Source Sans Pro" w:hAnsi="Calibri" w:cs="Calibri"/>
           <w:color w:val="4F81BD" w:themeColor="accent1"/>
+          <w:sz w:val="22"/>
+          <w:szCs w:val="22"/>
           <w:highlight w:val="yellow"/>
         </w:rPr>
-        <w:t>Dirección de Recursos Humanos</w:t>
+        <w:fldChar w:fldCharType="begin"/>
+      </w:r>
+      <w:r>
+        <w:rPr>
+          <w:rFonts w:ascii="Calibri" w:eastAsia="Source Sans Pro" w:hAnsi="Calibri" w:cs="Calibri"/>
+          <w:color w:val="4F81BD" w:themeColor="accent1"/>
+          <w:sz w:val="22"/>
+          <w:szCs w:val="22"/>
+          <w:highlight w:val="yellow"/>
+        </w:rPr>
+        <w:instrText xml:space="preserve"> MERGEFIELD CARGO_O_FUNCION </w:instrText>
+      </w:r>
+      <w:r>
+        <w:rPr>
+          <w:rFonts w:ascii="Calibri" w:eastAsia="Source Sans Pro" w:hAnsi="Calibri" w:cs="Calibri"/>
+          <w:color w:val="4F81BD" w:themeColor="accent1"/>
+          <w:sz w:val="22"/>
+          <w:szCs w:val="22"/>
+          <w:highlight w:val="yellow"/>
+        </w:rPr>
+        <w:fldChar w:fldCharType="separate"/>
+      </w:r>
+      <w:r>
+        <w:rPr>
+          <w:rFonts w:ascii="Calibri" w:eastAsia="Source Sans Pro" w:hAnsi="Calibri" w:cs="Calibri"/>
+          <w:noProof/>
+          <w:color w:val="4F81BD" w:themeColor="accent1"/>
+          <w:sz w:val="22"/>
+          <w:szCs w:val="22"/>
+          <w:highlight w:val="yellow"/>
+        </w:rPr>
+        <w:t>«CARGO_O_FUNCION»</w:t>
+      </w:r>
+      <w:r>
+        <w:rPr>
+          <w:rFonts w:ascii="Calibri" w:eastAsia="Source Sans Pro" w:hAnsi="Calibri" w:cs="Calibri"/>
+          <w:color w:val="4F81BD" w:themeColor="accent1"/>
+          <w:sz w:val="22"/>
+          <w:szCs w:val="22"/>
+          <w:highlight w:val="yellow"/>
+        </w:rPr>
+        <w:fldChar w:fldCharType="end"/>
       </w:r>
     </w:p>
     <w:p>
@@ -1030,19 +1163,18 @@
           <w:rFonts w:ascii="Source Sans Pro" w:eastAsia="Source Sans Pro" w:hAnsi="Source Sans Pro" w:cs="Source Sans Pro"/>
           <w:color w:val="000000"/>
         </w:rPr>
-        <w:lastRenderedPageBreak/>
         <w:t>C.C.P. Archivo</w:t>
       </w:r>
     </w:p>
     <w:sectPr>
-      <w:headerReference w:type="even" r:id="rId7"/>
-      <w:headerReference w:type="default" r:id="rId8"/>
-      <w:footerReference w:type="even" r:id="rId9"/>
-      <w:footerReference w:type="default" r:id="rId10"/>
-      <w:headerReference w:type="first" r:id="rId11"/>
-      <w:footerReference w:type="first" r:id="rId12"/>
+      <w:headerReference w:type="even" r:id="rId8"/>
+      <w:headerReference w:type="default" r:id="rId9"/>
+      <w:footerReference w:type="even" r:id="rId10"/>
+      <w:footerReference w:type="default" r:id="rId11"/>
+      <w:headerReference w:type="first" r:id="rId12"/>
+      <w:footerReference w:type="first" r:id="rId13"/>
       <w:pgSz w:w="12240" w:h="15840"/>
-      <w:pgMar w:top="2552" w:right="1985" w:bottom="2268" w:left="2268" w:header="709" w:footer="885" w:gutter="0"/>
+      <w:pgMar w:top="2552" w:right="1418" w:bottom="1418" w:left="1418" w:header="709" w:footer="885" w:gutter="0"/>
       <w:pgNumType w:start="1"/>
       <w:cols w:space="720"/>
     </w:sectPr>
@@ -2519,6 +2651,10 @@
 </go:gDocsCustomXmlDataStorage>
 </file>
 
+<file path=customXml/item2.xml><?xml version="1.0" encoding="utf-8"?>
+<b:Sources xmlns:b="http://schemas.openxmlformats.org/officeDocument/2006/bibliography" xmlns="http://schemas.openxmlformats.org/officeDocument/2006/bibliography" SelectedStyle="\APASixthEditionOfficeOnline.xsl" StyleName="APA" Version="6"/>
+</file>
+
 <file path=customXml/itemProps1.xml><?xml version="1.0" encoding="utf-8"?>
 <ds:datastoreItem xmlns:ds="http://schemas.openxmlformats.org/officeDocument/2006/customXml" ds:itemID="{11111111-1234-1234-1234-123412341234}">
   <ds:schemaRefs>
@@ -2526,4 +2662,12 @@
     <ds:schemaRef ds:uri="http://schemas.openxmlformats.org/officeDocument/2006/relationships"/>
   </ds:schemaRefs>
 </ds:datastoreItem>
+</file>
+
+<file path=customXml/itemProps2.xml><?xml version="1.0" encoding="utf-8"?>
+<ds:datastoreItem xmlns:ds="http://schemas.openxmlformats.org/officeDocument/2006/customXml" ds:itemID="{0809FDB1-7B9E-45F9-A1F8-0CA613739C46}">
+  <ds:schemaRefs>
+    <ds:schemaRef ds:uri="http://schemas.openxmlformats.org/officeDocument/2006/bibliography"/>
+  </ds:schemaRefs>
+</ds:datastoreItem>
 </file>
</xml_diff>